<commit_message>
Länkar gjorda. Redovisad och godkänd
</commit_message>
<xml_diff>
--- a/Kravspecifikation Medlemsregister.docx
+++ b/Kravspecifikation Medlemsregister.docx
@@ -1206,8 +1206,20 @@
           <w:szCs w:val="17"/>
           <w:lang w:eastAsia="sv-SE"/>
         </w:rPr>
-        <w:t>AF1.4 Boka båtplats.</w:t>
-      </w:r>
+        <w:t xml:space="preserve">AF1.4 </w:t>
+      </w:r>
+      <w:hyperlink r:id="rId7" w:history="1">
+        <w:r>
+          <w:rPr>
+            <w:rStyle w:val="Hyperlink"/>
+            <w:rFonts w:eastAsia="Times New Roman" w:cs="Helvetica"/>
+            <w:sz w:val="17"/>
+            <w:szCs w:val="17"/>
+            <w:lang w:eastAsia="sv-SE"/>
+          </w:rPr>
+          <w:t>Boka båtplats.</w:t>
+        </w:r>
+      </w:hyperlink>
     </w:p>
     <w:p>
       <w:pPr>
@@ -1347,8 +1359,20 @@
           <w:szCs w:val="17"/>
           <w:lang w:eastAsia="sv-SE"/>
         </w:rPr>
-        <w:t>AF3.1 Kontrollera att faktura skickats.</w:t>
-      </w:r>
+        <w:t xml:space="preserve">AF3.1 </w:t>
+      </w:r>
+      <w:hyperlink r:id="rId8" w:history="1">
+        <w:r>
+          <w:rPr>
+            <w:rStyle w:val="Hyperlink"/>
+            <w:rFonts w:eastAsia="Times New Roman" w:cs="Helvetica"/>
+            <w:sz w:val="17"/>
+            <w:szCs w:val="17"/>
+            <w:lang w:eastAsia="sv-SE"/>
+          </w:rPr>
+          <w:t>Kontrollera att faktura skickats.</w:t>
+        </w:r>
+      </w:hyperlink>
     </w:p>
     <w:p>
       <w:pPr>
@@ -1446,8 +1470,20 @@
           <w:szCs w:val="17"/>
           <w:lang w:eastAsia="sv-SE"/>
         </w:rPr>
-        <w:t>AF4.1 Skapa eller uppdatera ett möte.</w:t>
-      </w:r>
+        <w:t xml:space="preserve">AF4.1 </w:t>
+      </w:r>
+      <w:hyperlink r:id="rId9" w:history="1">
+        <w:r>
+          <w:rPr>
+            <w:rStyle w:val="Hyperlink"/>
+            <w:rFonts w:eastAsia="Times New Roman" w:cs="Helvetica"/>
+            <w:sz w:val="17"/>
+            <w:szCs w:val="17"/>
+            <w:lang w:eastAsia="sv-SE"/>
+          </w:rPr>
+          <w:t>Skapa eller uppdatera ett möte.</w:t>
+        </w:r>
+      </w:hyperlink>
     </w:p>
     <w:p>
       <w:pPr>
@@ -2638,7 +2674,6 @@
     <w:name w:val="Hyperlink"/>
     <w:basedOn w:val="DefaultParagraphFont"/>
     <w:uiPriority w:val="99"/>
-    <w:semiHidden/>
     <w:unhideWhenUsed/>
     <w:rsid w:val="00D77A13"/>
     <w:rPr>
@@ -2967,7 +3002,7 @@
 </file>
 
 <file path=customXml/itemProps1.xml><?xml version="1.0" encoding="utf-8"?>
-<ds:datastoreItem xmlns:ds="http://schemas.openxmlformats.org/officeDocument/2006/customXml" ds:itemID="{831FF058-BA43-4F48-BC71-998E7E2CB2A7}">
+<ds:datastoreItem xmlns:ds="http://schemas.openxmlformats.org/officeDocument/2006/customXml" ds:itemID="{4C5EF8D6-E524-44AF-A1D1-D164C53F49EF}">
   <ds:schemaRefs>
     <ds:schemaRef ds:uri="http://schemas.openxmlformats.org/officeDocument/2006/bibliography"/>
   </ds:schemaRefs>

</xml_diff>